<commit_message>
reviewed first 90 Q
</commit_message>
<xml_diff>
--- a/Missing Qs.docx
+++ b/Missing Qs.docx
@@ -19,6 +19,9 @@
         <w:br/>
       </w:r>
       <w:r>
+        <w:rPr>
+          <w:noProof/>
+        </w:rPr>
         <w:drawing>
           <wp:inline distT="0" distB="0" distL="0" distR="0" wp14:anchorId="2D41C7A3" wp14:editId="4057AB66">
             <wp:extent cx="4457700" cy="3829050"/>
@@ -140,6 +143,9 @@
         <w:br/>
       </w:r>
       <w:r>
+        <w:rPr>
+          <w:noProof/>
+        </w:rPr>
         <w:drawing>
           <wp:inline distT="0" distB="0" distL="0" distR="0" wp14:anchorId="59C22DEB" wp14:editId="211EEE5B">
             <wp:extent cx="3638550" cy="6477000"/>
@@ -500,11 +506,184 @@
       </w:r>
     </w:p>
     <w:p>
-      <w:pPr>
-        <w:rPr>
-          <w:rFonts w:hint="cs"/>
+      <w:r>
+        <w:t xml:space="preserve">Q72: </w:t>
+      </w:r>
+      <w:r>
+        <w:t>You deployed a new application inside your Google Kubernetes Engine cluster using the YAML file specified below.</w:t>
+      </w:r>
+      <w:r>
+        <w:br/>
+      </w:r>
+      <w:r>
+        <w:lastRenderedPageBreak/>
+        <w:drawing>
+          <wp:inline distT="0" distB="0" distL="0" distR="0" wp14:anchorId="0658E7F4" wp14:editId="5521597E">
+            <wp:extent cx="5372100" cy="4057650"/>
+            <wp:effectExtent l="0" t="0" r="0" b="0"/>
+            <wp:docPr id="340965541" name="Picture 4" descr="A screen shot of a computer&#10;&#10;Description automatically generated"/>
+            <wp:cNvGraphicFramePr>
+              <a:graphicFrameLocks xmlns:a="http://schemas.openxmlformats.org/drawingml/2006/main" noChangeAspect="1"/>
+            </wp:cNvGraphicFramePr>
+            <a:graphic xmlns:a="http://schemas.openxmlformats.org/drawingml/2006/main">
+              <a:graphicData uri="http://schemas.openxmlformats.org/drawingml/2006/picture">
+                <pic:pic xmlns:pic="http://schemas.openxmlformats.org/drawingml/2006/picture">
+                  <pic:nvPicPr>
+                    <pic:cNvPr id="340965541" name="Picture 4" descr="A screen shot of a computer&#10;&#10;Description automatically generated"/>
+                    <pic:cNvPicPr>
+                      <a:picLocks noChangeAspect="1" noChangeArrowheads="1"/>
+                    </pic:cNvPicPr>
+                  </pic:nvPicPr>
+                  <pic:blipFill>
+                    <a:blip r:embed="rId7">
+                      <a:extLst>
+                        <a:ext uri="{28A0092B-C50C-407E-A947-70E740481C1C}">
+                          <a14:useLocalDpi xmlns:a14="http://schemas.microsoft.com/office/drawing/2010/main" val="0"/>
+                        </a:ext>
+                      </a:extLst>
+                    </a:blip>
+                    <a:srcRect/>
+                    <a:stretch>
+                      <a:fillRect/>
+                    </a:stretch>
+                  </pic:blipFill>
+                  <pic:spPr bwMode="auto">
+                    <a:xfrm>
+                      <a:off x="0" y="0"/>
+                      <a:ext cx="5372100" cy="4057650"/>
+                    </a:xfrm>
+                    <a:prstGeom prst="rect">
+                      <a:avLst/>
+                    </a:prstGeom>
+                    <a:noFill/>
+                    <a:ln>
+                      <a:noFill/>
+                    </a:ln>
+                  </pic:spPr>
+                </pic:pic>
+              </a:graphicData>
+            </a:graphic>
+          </wp:inline>
+        </w:drawing>
+      </w:r>
+      <w:r>
+        <w:br/>
+        <w:t>You check the status of the deployed pods and notice that one of them is still in PENDING status:</w:t>
+      </w:r>
+      <w:r>
+        <w:br/>
+      </w:r>
+      <w:r>
+        <w:drawing>
+          <wp:inline distT="0" distB="0" distL="0" distR="0" wp14:anchorId="1BC72993" wp14:editId="7B731C13">
+            <wp:extent cx="5943600" cy="1055370"/>
+            <wp:effectExtent l="0" t="0" r="0" b="0"/>
+            <wp:docPr id="811501400" name="Picture 3" descr="A close-up of a white background&#10;&#10;Description automatically generated"/>
+            <wp:cNvGraphicFramePr>
+              <a:graphicFrameLocks xmlns:a="http://schemas.openxmlformats.org/drawingml/2006/main" noChangeAspect="1"/>
+            </wp:cNvGraphicFramePr>
+            <a:graphic xmlns:a="http://schemas.openxmlformats.org/drawingml/2006/main">
+              <a:graphicData uri="http://schemas.openxmlformats.org/drawingml/2006/picture">
+                <pic:pic xmlns:pic="http://schemas.openxmlformats.org/drawingml/2006/picture">
+                  <pic:nvPicPr>
+                    <pic:cNvPr id="811501400" name="Picture 3" descr="A close-up of a white background&#10;&#10;Description automatically generated"/>
+                    <pic:cNvPicPr>
+                      <a:picLocks noChangeAspect="1" noChangeArrowheads="1"/>
+                    </pic:cNvPicPr>
+                  </pic:nvPicPr>
+                  <pic:blipFill>
+                    <a:blip r:embed="rId8">
+                      <a:extLst>
+                        <a:ext uri="{28A0092B-C50C-407E-A947-70E740481C1C}">
+                          <a14:useLocalDpi xmlns:a14="http://schemas.microsoft.com/office/drawing/2010/main" val="0"/>
+                        </a:ext>
+                      </a:extLst>
+                    </a:blip>
+                    <a:srcRect/>
+                    <a:stretch>
+                      <a:fillRect/>
+                    </a:stretch>
+                  </pic:blipFill>
+                  <pic:spPr bwMode="auto">
+                    <a:xfrm>
+                      <a:off x="0" y="0"/>
+                      <a:ext cx="5943600" cy="1055370"/>
+                    </a:xfrm>
+                    <a:prstGeom prst="rect">
+                      <a:avLst/>
+                    </a:prstGeom>
+                    <a:noFill/>
+                    <a:ln>
+                      <a:noFill/>
+                    </a:ln>
+                  </pic:spPr>
+                </pic:pic>
+              </a:graphicData>
+            </a:graphic>
+          </wp:inline>
+        </w:drawing>
+      </w:r>
+      <w:r>
+        <w:br/>
+        <w:t>You want to find out why the pod is stuck in pending status. What should you do?</w:t>
+      </w:r>
+    </w:p>
+    <w:p>
+      <w:pPr>
+        <w:numPr>
+          <w:ilvl w:val="0"/>
+          <w:numId w:val="4"/>
+        </w:numPr>
+      </w:pPr>
+      <w:r>
+        <w:t>A. Review details of the myapp-service Service object and check for error messages.</w:t>
+      </w:r>
+    </w:p>
+    <w:p>
+      <w:pPr>
+        <w:numPr>
+          <w:ilvl w:val="0"/>
+          <w:numId w:val="4"/>
+        </w:numPr>
+      </w:pPr>
+      <w:r>
+        <w:t>B. Review details of the myapp-deployment Deployment object and check for error messages.</w:t>
+      </w:r>
+    </w:p>
+    <w:p>
+      <w:pPr>
+        <w:numPr>
+          <w:ilvl w:val="0"/>
+          <w:numId w:val="4"/>
+        </w:numPr>
+      </w:pPr>
+      <w:r>
+        <w:t>C. Review details of myapp-deployment-58ddbbb995-lp86m Pod and check for warning messages.</w:t>
+      </w:r>
+    </w:p>
+    <w:p>
+      <w:pPr>
+        <w:numPr>
+          <w:ilvl w:val="0"/>
+          <w:numId w:val="4"/>
+        </w:numPr>
+      </w:pPr>
+      <w:r>
+        <w:t>D. View logs of the container in myapp-deployment-58ddbbb995-lp86m pod and check for warning messages.</w:t>
+      </w:r>
+    </w:p>
+    <w:p>
+      <w:r>
+        <w:t xml:space="preserve">Ans: </w:t>
+      </w:r>
+      <w:r>
+        <w:t>C</w:t>
+      </w:r>
+    </w:p>
+    <w:p>
+      <w:pPr>
+        <w:rPr>
           <w:rtl/>
-          <w:lang w:bidi="ar-EG"/>
         </w:rPr>
       </w:pPr>
     </w:p>
@@ -521,6 +700,155 @@
 <file path=word/numbering.xml><?xml version="1.0" encoding="utf-8"?>
 <w:numbering xmlns:wpc="http://schemas.microsoft.com/office/word/2010/wordprocessingCanvas" xmlns:cx="http://schemas.microsoft.com/office/drawing/2014/chartex" xmlns:cx1="http://schemas.microsoft.com/office/drawing/2015/9/8/chartex" xmlns:cx2="http://schemas.microsoft.com/office/drawing/2015/10/21/chartex" xmlns:cx3="http://schemas.microsoft.com/office/drawing/2016/5/9/chartex" xmlns:cx4="http://schemas.microsoft.com/office/drawing/2016/5/10/chartex" xmlns:cx5="http://schemas.microsoft.com/office/drawing/2016/5/11/chartex" xmlns:cx6="http://schemas.microsoft.com/office/drawing/2016/5/12/chartex" xmlns:cx7="http://schemas.microsoft.com/office/drawing/2016/5/13/chartex" xmlns:cx8="http://schemas.microsoft.com/office/drawing/2016/5/14/chartex" xmlns:mc="http://schemas.openxmlformats.org/markup-compatibility/2006" xmlns:aink="http://schemas.microsoft.com/office/drawing/2016/ink" xmlns:am3d="http://schemas.microsoft.com/office/drawing/2017/model3d" xmlns:o="urn:schemas-microsoft-com:office:office" xmlns:oel="http://schemas.microsoft.com/office/2019/extlst" xmlns:r="http://schemas.openxmlformats.org/officeDocument/2006/relationships" xmlns:m="http://schemas.openxmlformats.org/officeDocument/2006/math" xmlns:v="urn:schemas-microsoft-com:vml" xmlns:wp14="http://schemas.microsoft.com/office/word/2010/wordprocessingDrawing" xmlns:wp="http://schemas.openxmlformats.org/drawingml/2006/wordprocessingDrawing" xmlns:w10="urn:schemas-microsoft-com:office:word" xmlns:w="http://schemas.openxmlformats.org/wordprocessingml/2006/main" xmlns:w14="http://schemas.microsoft.com/office/word/2010/wordml" xmlns:w15="http://schemas.microsoft.com/office/word/2012/wordml" xmlns:w16cex="http://schemas.microsoft.com/office/word/2018/wordml/cex" xmlns:w16cid="http://schemas.microsoft.com/office/word/2016/wordml/cid" xmlns:w16="http://schemas.microsoft.com/office/word/2018/wordml" xmlns:w16du="http://schemas.microsoft.com/office/word/2023/wordml/word16du" xmlns:w16sdtdh="http://schemas.microsoft.com/office/word/2020/wordml/sdtdatahash" xmlns:w16se="http://schemas.microsoft.com/office/word/2015/wordml/symex" xmlns:wpg="http://schemas.microsoft.com/office/word/2010/wordprocessingGroup" xmlns:wpi="http://schemas.microsoft.com/office/word/2010/wordprocessingInk" xmlns:wne="http://schemas.microsoft.com/office/word/2006/wordml" xmlns:wps="http://schemas.microsoft.com/office/word/2010/wordprocessingShape" mc:Ignorable="w14 w15 w16se w16cid w16 w16cex w16sdtdh w16du wp14">
   <w:abstractNum w:abstractNumId="0" w15:restartNumberingAfterBreak="0">
+    <w:nsid w:val="06A64F5B"/>
+    <w:multiLevelType w:val="multilevel"/>
+    <w:tmpl w:val="5ABA0E36"/>
+    <w:lvl w:ilvl="0">
+      <w:start w:val="1"/>
+      <w:numFmt w:val="bullet"/>
+      <w:lvlText w:val=""/>
+      <w:lvlJc w:val="left"/>
+      <w:pPr>
+        <w:tabs>
+          <w:tab w:val="num" w:pos="720"/>
+        </w:tabs>
+        <w:ind w:left="720" w:hanging="360"/>
+      </w:pPr>
+      <w:rPr>
+        <w:rFonts w:ascii="Symbol" w:hAnsi="Symbol" w:hint="default"/>
+        <w:sz w:val="20"/>
+      </w:rPr>
+    </w:lvl>
+    <w:lvl w:ilvl="1" w:tentative="1">
+      <w:start w:val="1"/>
+      <w:numFmt w:val="bullet"/>
+      <w:lvlText w:val="o"/>
+      <w:lvlJc w:val="left"/>
+      <w:pPr>
+        <w:tabs>
+          <w:tab w:val="num" w:pos="1440"/>
+        </w:tabs>
+        <w:ind w:left="1440" w:hanging="360"/>
+      </w:pPr>
+      <w:rPr>
+        <w:rFonts w:ascii="Courier New" w:hAnsi="Courier New" w:hint="default"/>
+        <w:sz w:val="20"/>
+      </w:rPr>
+    </w:lvl>
+    <w:lvl w:ilvl="2" w:tentative="1">
+      <w:start w:val="1"/>
+      <w:numFmt w:val="bullet"/>
+      <w:lvlText w:val=""/>
+      <w:lvlJc w:val="left"/>
+      <w:pPr>
+        <w:tabs>
+          <w:tab w:val="num" w:pos="2160"/>
+        </w:tabs>
+        <w:ind w:left="2160" w:hanging="360"/>
+      </w:pPr>
+      <w:rPr>
+        <w:rFonts w:ascii="Wingdings" w:hAnsi="Wingdings" w:hint="default"/>
+        <w:sz w:val="20"/>
+      </w:rPr>
+    </w:lvl>
+    <w:lvl w:ilvl="3" w:tentative="1">
+      <w:start w:val="1"/>
+      <w:numFmt w:val="bullet"/>
+      <w:lvlText w:val=""/>
+      <w:lvlJc w:val="left"/>
+      <w:pPr>
+        <w:tabs>
+          <w:tab w:val="num" w:pos="2880"/>
+        </w:tabs>
+        <w:ind w:left="2880" w:hanging="360"/>
+      </w:pPr>
+      <w:rPr>
+        <w:rFonts w:ascii="Wingdings" w:hAnsi="Wingdings" w:hint="default"/>
+        <w:sz w:val="20"/>
+      </w:rPr>
+    </w:lvl>
+    <w:lvl w:ilvl="4" w:tentative="1">
+      <w:start w:val="1"/>
+      <w:numFmt w:val="bullet"/>
+      <w:lvlText w:val=""/>
+      <w:lvlJc w:val="left"/>
+      <w:pPr>
+        <w:tabs>
+          <w:tab w:val="num" w:pos="3600"/>
+        </w:tabs>
+        <w:ind w:left="3600" w:hanging="360"/>
+      </w:pPr>
+      <w:rPr>
+        <w:rFonts w:ascii="Wingdings" w:hAnsi="Wingdings" w:hint="default"/>
+        <w:sz w:val="20"/>
+      </w:rPr>
+    </w:lvl>
+    <w:lvl w:ilvl="5" w:tentative="1">
+      <w:start w:val="1"/>
+      <w:numFmt w:val="bullet"/>
+      <w:lvlText w:val=""/>
+      <w:lvlJc w:val="left"/>
+      <w:pPr>
+        <w:tabs>
+          <w:tab w:val="num" w:pos="4320"/>
+        </w:tabs>
+        <w:ind w:left="4320" w:hanging="360"/>
+      </w:pPr>
+      <w:rPr>
+        <w:rFonts w:ascii="Wingdings" w:hAnsi="Wingdings" w:hint="default"/>
+        <w:sz w:val="20"/>
+      </w:rPr>
+    </w:lvl>
+    <w:lvl w:ilvl="6" w:tentative="1">
+      <w:start w:val="1"/>
+      <w:numFmt w:val="bullet"/>
+      <w:lvlText w:val=""/>
+      <w:lvlJc w:val="left"/>
+      <w:pPr>
+        <w:tabs>
+          <w:tab w:val="num" w:pos="5040"/>
+        </w:tabs>
+        <w:ind w:left="5040" w:hanging="360"/>
+      </w:pPr>
+      <w:rPr>
+        <w:rFonts w:ascii="Wingdings" w:hAnsi="Wingdings" w:hint="default"/>
+        <w:sz w:val="20"/>
+      </w:rPr>
+    </w:lvl>
+    <w:lvl w:ilvl="7" w:tentative="1">
+      <w:start w:val="1"/>
+      <w:numFmt w:val="bullet"/>
+      <w:lvlText w:val=""/>
+      <w:lvlJc w:val="left"/>
+      <w:pPr>
+        <w:tabs>
+          <w:tab w:val="num" w:pos="5760"/>
+        </w:tabs>
+        <w:ind w:left="5760" w:hanging="360"/>
+      </w:pPr>
+      <w:rPr>
+        <w:rFonts w:ascii="Wingdings" w:hAnsi="Wingdings" w:hint="default"/>
+        <w:sz w:val="20"/>
+      </w:rPr>
+    </w:lvl>
+    <w:lvl w:ilvl="8" w:tentative="1">
+      <w:start w:val="1"/>
+      <w:numFmt w:val="bullet"/>
+      <w:lvlText w:val=""/>
+      <w:lvlJc w:val="left"/>
+      <w:pPr>
+        <w:tabs>
+          <w:tab w:val="num" w:pos="6480"/>
+        </w:tabs>
+        <w:ind w:left="6480" w:hanging="360"/>
+      </w:pPr>
+      <w:rPr>
+        <w:rFonts w:ascii="Wingdings" w:hAnsi="Wingdings" w:hint="default"/>
+        <w:sz w:val="20"/>
+      </w:rPr>
+    </w:lvl>
+  </w:abstractNum>
+  <w:abstractNum w:abstractNumId="1" w15:restartNumberingAfterBreak="0">
     <w:nsid w:val="0F171EFE"/>
     <w:multiLevelType w:val="multilevel"/>
     <w:tmpl w:val="3D184296"/>
@@ -669,7 +997,7 @@
       </w:rPr>
     </w:lvl>
   </w:abstractNum>
-  <w:abstractNum w:abstractNumId="1" w15:restartNumberingAfterBreak="0">
+  <w:abstractNum w:abstractNumId="2" w15:restartNumberingAfterBreak="0">
     <w:nsid w:val="4BA367F0"/>
     <w:multiLevelType w:val="multilevel"/>
     <w:tmpl w:val="6F2A187C"/>
@@ -818,7 +1146,7 @@
       </w:rPr>
     </w:lvl>
   </w:abstractNum>
-  <w:abstractNum w:abstractNumId="2" w15:restartNumberingAfterBreak="0">
+  <w:abstractNum w:abstractNumId="3" w15:restartNumberingAfterBreak="0">
     <w:nsid w:val="516B431D"/>
     <w:multiLevelType w:val="multilevel"/>
     <w:tmpl w:val="E8F21B5A"/>
@@ -968,13 +1296,16 @@
     </w:lvl>
   </w:abstractNum>
   <w:num w:numId="1" w16cid:durableId="1792550505">
-    <w:abstractNumId w:val="0"/>
+    <w:abstractNumId w:val="1"/>
   </w:num>
   <w:num w:numId="2" w16cid:durableId="1172721411">
+    <w:abstractNumId w:val="3"/>
+  </w:num>
+  <w:num w:numId="3" w16cid:durableId="1656299721">
     <w:abstractNumId w:val="2"/>
   </w:num>
-  <w:num w:numId="3" w16cid:durableId="1656299721">
-    <w:abstractNumId w:val="1"/>
+  <w:num w:numId="4" w16cid:durableId="1269771792">
+    <w:abstractNumId w:val="0"/>
   </w:num>
 </w:numbering>
 </file>
@@ -1379,7 +1710,7 @@
   <w:style w:type="paragraph" w:default="1" w:styleId="Normal">
     <w:name w:val="Normal"/>
     <w:qFormat/>
-    <w:rsid w:val="00247D48"/>
+    <w:rsid w:val="009C4EDB"/>
   </w:style>
   <w:style w:type="paragraph" w:styleId="Heading1">
     <w:name w:val="heading 1"/>

</xml_diff>